<commit_message>
cập nhật kết quả ngày 24 05 2023. Kết quả bao gồm format các table CEC2009 và ZDT. Chỉnh sửa bản word kết quả
</commit_message>
<xml_diff>
--- a/Report/Report_CEC2009.docx
+++ b/Report/Report_CEC2009.docx
@@ -6,6 +6,7 @@
       <w:tblPr>
         <w:tblStyle w:val="TableGrid"/>
         <w:tblW w:w="0" w:type="auto"/>
+        <w:jc w:val="center"/>
         <w:tblLook w:val="04A0" w:firstRow="1" w:lastRow="0" w:firstColumn="1" w:lastColumn="0" w:noHBand="0" w:noVBand="1"/>
       </w:tblPr>
       <w:tblGrid>
@@ -13,20 +14,26 @@
         <w:gridCol w:w="4673"/>
       </w:tblGrid>
       <w:tr>
+        <w:trPr>
+          <w:jc w:val="center"/>
+        </w:trPr>
         <w:tc>
           <w:tcPr>
             <w:tcW w:w="4672" w:type="dxa"/>
           </w:tcPr>
           <w:p>
+            <w:pPr>
+              <w:jc w:val="center"/>
+            </w:pPr>
             <w:r>
               <w:rPr>
                 <w:noProof/>
               </w:rPr>
               <w:drawing>
-                <wp:anchor distT="0" distB="0" distL="114300" distR="114300" simplePos="0" relativeHeight="251658240" behindDoc="0" locked="0" layoutInCell="1" allowOverlap="1" wp14:anchorId="3E63D930">
+                <wp:anchor distT="0" distB="0" distL="114300" distR="114300" simplePos="0" relativeHeight="251668480" behindDoc="0" locked="0" layoutInCell="1" allowOverlap="1" wp14:anchorId="3E63D930">
                   <wp:simplePos x="0" y="0"/>
                   <wp:positionH relativeFrom="column">
-                    <wp:posOffset>-65405</wp:posOffset>
+                    <wp:posOffset>113030</wp:posOffset>
                   </wp:positionH>
                   <wp:positionV relativeFrom="paragraph">
                     <wp:posOffset>0</wp:posOffset>
@@ -83,12 +90,6 @@
                       </pic:pic>
                     </a:graphicData>
                   </a:graphic>
-                  <wp14:sizeRelH relativeFrom="margin">
-                    <wp14:pctWidth>0</wp14:pctWidth>
-                  </wp14:sizeRelH>
-                  <wp14:sizeRelV relativeFrom="margin">
-                    <wp14:pctHeight>0</wp14:pctHeight>
-                  </wp14:sizeRelV>
                 </wp:anchor>
               </w:drawing>
             </w:r>
@@ -107,10 +108,10 @@
                 <wp:anchor distT="0" distB="0" distL="114300" distR="114300" simplePos="0" relativeHeight="251659264" behindDoc="0" locked="0" layoutInCell="1" allowOverlap="1" wp14:anchorId="5B176C01">
                   <wp:simplePos x="0" y="0"/>
                   <wp:positionH relativeFrom="column">
-                    <wp:posOffset>-3810</wp:posOffset>
+                    <wp:posOffset>142240</wp:posOffset>
                   </wp:positionH>
                   <wp:positionV relativeFrom="paragraph">
-                    <wp:posOffset>423</wp:posOffset>
+                    <wp:posOffset>12700</wp:posOffset>
                   </wp:positionV>
                   <wp:extent cx="2638202" cy="2018852"/>
                   <wp:effectExtent l="0" t="0" r="0" b="635"/>
@@ -171,6 +172,9 @@
         </w:tc>
       </w:tr>
       <w:tr>
+        <w:trPr>
+          <w:jc w:val="center"/>
+        </w:trPr>
         <w:tc>
           <w:tcPr>
             <w:tcW w:w="4672" w:type="dxa"/>
@@ -323,6 +327,9 @@
         </w:tc>
       </w:tr>
       <w:tr>
+        <w:trPr>
+          <w:jc w:val="center"/>
+        </w:trPr>
         <w:tc>
           <w:tcPr>
             <w:tcW w:w="4672" w:type="dxa"/>
@@ -475,6 +482,9 @@
         </w:tc>
       </w:tr>
       <w:tr>
+        <w:trPr>
+          <w:jc w:val="center"/>
+        </w:trPr>
         <w:tc>
           <w:tcPr>
             <w:tcW w:w="4672" w:type="dxa"/>
@@ -634,6 +644,9 @@
         </w:tc>
       </w:tr>
       <w:tr>
+        <w:trPr>
+          <w:jc w:val="center"/>
+        </w:trPr>
         <w:tc>
           <w:tcPr>
             <w:tcW w:w="4672" w:type="dxa"/>
@@ -852,6 +865,7 @@
                 <w:szCs w:val="14"/>
               </w:rPr>
             </w:pPr>
+            <w:bookmarkStart w:id="1" w:name="_Hlk135812160"/>
             <w:r>
               <w:rPr>
                 <w:rFonts w:eastAsia="Times New Roman" w:cs="Times New Roman"/>
@@ -9125,6 +9139,7 @@
           </w:p>
         </w:tc>
       </w:tr>
+      <w:bookmarkEnd w:id="1"/>
     </w:tbl>
     <w:p/>
     <w:p/>

</xml_diff>